<commit_message>
made one edit for a control
</commit_message>
<xml_diff>
--- a/ziptrack.docx
+++ b/ziptrack.docx
@@ -12,12 +12,7 @@
         <w:pStyle w:val="Heading1"/>
       </w:pPr>
       <w:r>
-        <w:t>Adding a style here, with a unique word that’s easy to search for</w:t>
-      </w:r>
-      <w:bookmarkStart w:id="0" w:name="_GoBack"/>
-      <w:bookmarkEnd w:id="0"/>
-      <w:r>
-        <w:t>: helicopter.</w:t>
+        <w:t>Adding a style here, with a unique word that’s easy to search for: helicopter.</w:t>
       </w:r>
     </w:p>
     <w:p>
@@ -33,6 +28,14 @@
       <w:r>
         <w:t>.</w:t>
       </w:r>
+    </w:p>
+    <w:p/>
+    <w:p>
+      <w:r>
+        <w:t>sdsadasd</w:t>
+      </w:r>
+      <w:bookmarkStart w:id="0" w:name="_GoBack"/>
+      <w:bookmarkEnd w:id="0"/>
     </w:p>
     <w:sectPr>
       <w:pgSz w:w="12240" w:h="15840"/>

</xml_diff>